<commit_message>
Included env vars and removed ailments sentence
</commit_message>
<xml_diff>
--- a/Important Documents/BEVOIAQ_InformedConsentForm.docx
+++ b/Important Documents/BEVOIAQ_InformedConsentForm.docx
@@ -1412,13 +1412,19 @@
         <w:rPr>
           <w:rFonts w:ascii="Arial" w:eastAsia="Arial" w:hAnsi="Arial" w:cs="Arial"/>
         </w:rPr>
-        <w:t xml:space="preserve">Setup the home </w:t>
-      </w:r>
-      <w:r>
-        <w:rPr>
-          <w:rFonts w:ascii="Arial" w:eastAsia="Arial" w:hAnsi="Arial" w:cs="Arial"/>
-        </w:rPr>
-        <w:t xml:space="preserve">monitoring device </w:t>
+        <w:t xml:space="preserve">Setup the </w:t>
+      </w:r>
+      <w:r>
+        <w:rPr>
+          <w:rFonts w:ascii="Arial" w:eastAsia="Arial" w:hAnsi="Arial" w:cs="Arial"/>
+        </w:rPr>
+        <w:t>environmental monitoring</w:t>
+      </w:r>
+      <w:r>
+        <w:rPr>
+          <w:rFonts w:ascii="Arial" w:eastAsia="Arial" w:hAnsi="Arial" w:cs="Arial"/>
+        </w:rPr>
+        <w:t xml:space="preserve"> device </w:t>
       </w:r>
       <w:r>
         <w:rPr>
@@ -1822,19 +1828,19 @@
         <w:rPr>
           <w:rFonts w:ascii="Arial" w:eastAsia="Arial" w:hAnsi="Arial" w:cs="Arial"/>
         </w:rPr>
-        <w:t xml:space="preserve">The home environment monitor measures pollutants that have been associated with mild ailments such as allergies, increase in asthma severity, and, in some cases, a </w:t>
-      </w:r>
-      <w:r>
-        <w:rPr>
-          <w:rFonts w:ascii="Arial" w:eastAsia="Arial" w:hAnsi="Arial" w:cs="Arial"/>
-        </w:rPr>
-        <w:t>minor, short-term</w:t>
-      </w:r>
-      <w:r>
-        <w:rPr>
-          <w:rFonts w:ascii="Arial" w:eastAsia="Arial" w:hAnsi="Arial" w:cs="Arial"/>
-        </w:rPr>
-        <w:t xml:space="preserve"> decrease in cognitive performance/concentration. </w:t>
+        <w:t xml:space="preserve">The home environment monitor measures </w:t>
+      </w:r>
+      <w:r>
+        <w:rPr>
+          <w:rFonts w:ascii="Arial" w:eastAsia="Arial" w:hAnsi="Arial" w:cs="Arial"/>
+        </w:rPr>
+        <w:t>temperature, relative humidity, particulate matter of different sizes (airborne particles), carbon dioxide, and total volatile organic compounds (typically present in household cleaning products)</w:t>
+      </w:r>
+      <w:r>
+        <w:rPr>
+          <w:rFonts w:ascii="Arial" w:eastAsia="Arial" w:hAnsi="Arial" w:cs="Arial"/>
+        </w:rPr>
+        <w:t xml:space="preserve">. </w:t>
       </w:r>
       <w:r>
         <w:rPr>
@@ -1852,7 +1858,51 @@
         <w:rPr>
           <w:rFonts w:ascii="Arial" w:eastAsia="Arial" w:hAnsi="Arial" w:cs="Arial"/>
         </w:rPr>
-        <w:t>However, if the concentration of pollutants</w:t>
+        <w:t>However,</w:t>
+      </w:r>
+      <w:r>
+        <w:rPr>
+          <w:rFonts w:ascii="Arial" w:eastAsia="Arial" w:hAnsi="Arial" w:cs="Arial"/>
+        </w:rPr>
+        <w:t xml:space="preserve"> t</w:t>
+      </w:r>
+      <w:r>
+        <w:rPr>
+          <w:rFonts w:ascii="Arial" w:eastAsia="Arial" w:hAnsi="Arial" w:cs="Arial"/>
+        </w:rPr>
+        <w:t xml:space="preserve">he </w:t>
+      </w:r>
+      <w:commentRangeStart w:id="3"/>
+      <w:r>
+        <w:rPr>
+          <w:rFonts w:ascii="Arial" w:eastAsia="Arial" w:hAnsi="Arial" w:cs="Arial"/>
+        </w:rPr>
+        <w:t xml:space="preserve">participants </w:t>
+      </w:r>
+      <w:commentRangeEnd w:id="3"/>
+      <w:r>
+        <w:rPr>
+          <w:rStyle w:val="CommentReference"/>
+        </w:rPr>
+        <w:commentReference w:id="3"/>
+      </w:r>
+      <w:r>
+        <w:rPr>
+          <w:rFonts w:ascii="Arial" w:eastAsia="Arial" w:hAnsi="Arial" w:cs="Arial"/>
+        </w:rPr>
+        <w:t>and UT University Housing and Dining will be notified</w:t>
+      </w:r>
+      <w:r>
+        <w:rPr>
+          <w:rFonts w:ascii="Arial" w:eastAsia="Arial" w:hAnsi="Arial" w:cs="Arial"/>
+        </w:rPr>
+        <w:t xml:space="preserve"> </w:t>
+      </w:r>
+      <w:r>
+        <w:rPr>
+          <w:rFonts w:ascii="Arial" w:eastAsia="Arial" w:hAnsi="Arial" w:cs="Arial"/>
+        </w:rPr>
+        <w:t>if the concentration of pollutants</w:t>
       </w:r>
       <w:r>
         <w:rPr>
@@ -2062,45 +2112,21 @@
           <w:rFonts w:ascii="Arial" w:eastAsia="Arial" w:hAnsi="Arial" w:cs="Arial"/>
         </w:rPr>
       </w:pPr>
-    </w:p>
-    <w:p>
-      <w:pPr>
-        <w:spacing w:after="0"/>
-        <w:rPr>
-          <w:rFonts w:ascii="Arial" w:eastAsia="Arial" w:hAnsi="Arial" w:cs="Arial"/>
-        </w:rPr>
-      </w:pPr>
-      <w:r>
-        <w:rPr>
-          <w:rFonts w:ascii="Arial" w:eastAsia="Arial" w:hAnsi="Arial" w:cs="Arial"/>
-        </w:rPr>
-        <w:t xml:space="preserve">The </w:t>
-      </w:r>
-      <w:commentRangeStart w:id="3"/>
-      <w:r>
-        <w:rPr>
-          <w:rFonts w:ascii="Arial" w:eastAsia="Arial" w:hAnsi="Arial" w:cs="Arial"/>
-        </w:rPr>
-        <w:t xml:space="preserve">participants </w:t>
-      </w:r>
-      <w:commentRangeEnd w:id="3"/>
-      <w:r>
-        <w:rPr>
-          <w:rStyle w:val="CommentReference"/>
-        </w:rPr>
-        <w:commentReference w:id="3"/>
-      </w:r>
-      <w:r>
-        <w:rPr>
-          <w:rFonts w:ascii="Arial" w:eastAsia="Arial" w:hAnsi="Arial" w:cs="Arial"/>
-        </w:rPr>
-        <w:t xml:space="preserve">and UT University Housing and Dining </w:t>
-      </w:r>
-      <w:r>
-        <w:rPr>
-          <w:rFonts w:ascii="Arial" w:eastAsia="Arial" w:hAnsi="Arial" w:cs="Arial"/>
-        </w:rPr>
-        <w:t xml:space="preserve">will be notified. The thresholds </w:t>
+      <w:bookmarkStart w:id="4" w:name="_GoBack"/>
+      <w:bookmarkEnd w:id="4"/>
+    </w:p>
+    <w:p>
+      <w:pPr>
+        <w:spacing w:after="0"/>
+        <w:rPr>
+          <w:rFonts w:ascii="Arial" w:eastAsia="Arial" w:hAnsi="Arial" w:cs="Arial"/>
+        </w:rPr>
+      </w:pPr>
+      <w:r>
+        <w:rPr>
+          <w:rFonts w:ascii="Arial" w:eastAsia="Arial" w:hAnsi="Arial" w:cs="Arial"/>
+        </w:rPr>
+        <w:t xml:space="preserve">The thresholds </w:t>
       </w:r>
       <w:r>
         <w:rPr>
@@ -2191,15 +2217,7 @@
         <w:rPr>
           <w:rFonts w:ascii="Arial" w:eastAsia="Arial" w:hAnsi="Arial" w:cs="Arial"/>
         </w:rPr>
-        <w:t xml:space="preserve"> </w:t>
-      </w:r>
-      <w:bookmarkStart w:id="4" w:name="_GoBack"/>
-      <w:bookmarkEnd w:id="4"/>
-      <w:r>
-        <w:rPr>
-          <w:rFonts w:ascii="Arial" w:eastAsia="Arial" w:hAnsi="Arial" w:cs="Arial"/>
-        </w:rPr>
-        <w:t>the study by altering their habits</w:t>
+        <w:t xml:space="preserve"> the study by altering their habits</w:t>
       </w:r>
       <w:r>
         <w:rPr>
@@ -3894,19 +3912,7 @@
         <w:rPr>
           <w:rFonts w:ascii="Arial" w:eastAsia="Arial" w:hAnsi="Arial" w:cs="Arial"/>
         </w:rPr>
-        <w:t xml:space="preserve">complete a pre-study survey about my activity and sleep habits in addition to completing short </w:t>
-      </w:r>
-      <w:r>
-        <w:rPr>
-          <w:rFonts w:ascii="Arial" w:eastAsia="Arial" w:hAnsi="Arial" w:cs="Arial"/>
-        </w:rPr>
-        <w:t xml:space="preserve">sleep quality </w:t>
-      </w:r>
-      <w:r>
-        <w:rPr>
-          <w:rFonts w:ascii="Arial" w:eastAsia="Arial" w:hAnsi="Arial" w:cs="Arial"/>
-        </w:rPr>
-        <w:t>surveys distributed to my phone, at most three days out of the week.</w:t>
+        <w:t>complete a pre-study survey about my activity and sleep habits in addition to completing short sleep quality surveys distributed to my phone, at most three days out of the week.</w:t>
       </w:r>
     </w:p>
     <w:p>
@@ -4552,7 +4558,7 @@
   <w15:commentEx w15:paraId="03877A52" w15:done="0"/>
   <w15:commentEx w15:paraId="5FEC6080" w15:paraIdParent="03877A52" w15:done="0"/>
   <w15:commentEx w15:paraId="22FBD9F5" w15:done="0"/>
-  <w15:commentEx w15:paraId="3A86DE97" w15:done="0"/>
+  <w15:commentEx w15:paraId="1D69156F" w15:done="0"/>
 </w15:commentsEx>
 </file>
 
@@ -4561,7 +4567,7 @@
   <w16cid:commentId w16cid:paraId="03877A52" w16cid:durableId="21520F96"/>
   <w16cid:commentId w16cid:paraId="5FEC6080" w16cid:durableId="215299DA"/>
   <w16cid:commentId w16cid:paraId="22FBD9F5" w16cid:durableId="2152110C"/>
-  <w16cid:commentId w16cid:paraId="3A86DE97" w16cid:durableId="215210A7"/>
+  <w16cid:commentId w16cid:paraId="1D69156F" w16cid:durableId="215210A7"/>
 </w16cid:commentsIds>
 </file>
 
@@ -8942,6 +8948,7 @@
     <w:lsdException w:name="HTML Sample" w:semiHidden="1" w:unhideWhenUsed="1"/>
     <w:lsdException w:name="HTML Typewriter" w:semiHidden="1" w:unhideWhenUsed="1"/>
     <w:lsdException w:name="HTML Variable" w:semiHidden="1" w:unhideWhenUsed="1"/>
+    <w:lsdException w:name="Normal Table" w:semiHidden="1" w:unhideWhenUsed="1"/>
     <w:lsdException w:name="annotation subject" w:semiHidden="1" w:unhideWhenUsed="1"/>
     <w:lsdException w:name="No List" w:semiHidden="1" w:unhideWhenUsed="1"/>
     <w:lsdException w:name="Outline List 1" w:semiHidden="1" w:unhideWhenUsed="1"/>
@@ -8988,8 +8995,10 @@
     <w:lsdException w:name="Table Subtle 2" w:semiHidden="1" w:unhideWhenUsed="1"/>
     <w:lsdException w:name="Table Web 1" w:semiHidden="1" w:unhideWhenUsed="1"/>
     <w:lsdException w:name="Table Web 2" w:semiHidden="1" w:unhideWhenUsed="1"/>
+    <w:lsdException w:name="Table Web 3" w:semiHidden="1" w:unhideWhenUsed="1"/>
     <w:lsdException w:name="Balloon Text" w:semiHidden="1" w:unhideWhenUsed="1"/>
     <w:lsdException w:name="Table Grid" w:uiPriority="39"/>
+    <w:lsdException w:name="Table Theme" w:semiHidden="1" w:unhideWhenUsed="1"/>
     <w:lsdException w:name="Placeholder Text" w:semiHidden="1"/>
     <w:lsdException w:name="No Spacing" w:uiPriority="1" w:qFormat="1"/>
     <w:lsdException w:name="Light Shading" w:uiPriority="60"/>
@@ -9964,7 +9973,7 @@
 </file>
 
 <file path=customXml/itemProps1.xml><?xml version="1.0" encoding="utf-8"?>
-<ds:datastoreItem xmlns:ds="http://schemas.openxmlformats.org/officeDocument/2006/customXml" ds:itemID="{92256F87-2DEA-0B48-A672-28D182FB4D2F}">
+<ds:datastoreItem xmlns:ds="http://schemas.openxmlformats.org/officeDocument/2006/customXml" ds:itemID="{1F22B724-5933-8F4F-A377-9CCD19EA1900}">
   <ds:schemaRefs>
     <ds:schemaRef ds:uri="http://schemas.openxmlformats.org/officeDocument/2006/bibliography"/>
   </ds:schemaRefs>

</xml_diff>